<commit_message>
Added mental hits back.
</commit_message>
<xml_diff>
--- a/Ikaros (cut rules).docx
+++ b/Ikaros (cut rules).docx
@@ -59,61 +59,37 @@
       <w:pPr>
         <w:pStyle w:val="Heading1"/>
       </w:pPr>
-      <w:r>
-        <w:t>Hits, weapons, and armor</w:t>
+      <w:commentRangeStart w:id="1"/>
+      <w:r>
+        <w:t>Duels and Brawls</w:t>
       </w:r>
     </w:p>
     <w:p>
-      <w:pPr>
-        <w:pStyle w:val="Heading2"/>
-      </w:pPr>
-      <w:commentRangeStart w:id="1"/>
-      <w:r>
-        <w:t>Non-physical hits</w:t>
+      <w:r>
+        <w:t>Ikaros doesn't have a true combat system, and that's intentional. Each roll and story beat should always be in service of advancing the story and engaging with players' goals. If the players are robbing the villa of a corrupt high priestess in order to prevent her from performing an evil ritual, and they get interrupted by armed guards, do the players draw steel with the goal of inflicting d3+2 damage, or with the goal of fighting their way out with the reagents they stole?</w:t>
       </w:r>
     </w:p>
     <w:p>
       <w:r>
-        <w:t>Not all hits represent armed combat. A vicious quip in a particularly nasty argument might be resolved as a hit, using 2 + (target’s Willpower) for the target’s Armor, 1d3 + (1/2 attacker’s Willpower) for the glancing damage roll, and 1d6 + (1/2 attacker’s Willpower) for the solid damage roll. These hits always apply to the mental resilience pool.</w:t>
-      </w:r>
-      <w:commentRangeEnd w:id="1"/>
-      <w:r>
-        <w:rPr>
-          <w:rStyle w:val="CommentReference"/>
-        </w:rPr>
-        <w:commentReference w:id="1"/>
+        <w:t>Armed conflict using the Fighting and Shooting skills is handled like any other skill roll, with damage calculation being the only major difference. If a player wants to subdue a nameless guard, or destroy a rampaging minotaur skeleton, they can achieve that in a single roll, regardless of their damage or the size of their fo</w:t>
+      </w:r>
+      <w:r>
+        <w:t>e</w:t>
+      </w:r>
+      <w:r>
+        <w:t>'s resilience pools.</w:t>
       </w:r>
     </w:p>
     <w:p>
-      <w:pPr>
-        <w:pStyle w:val="Heading1"/>
-      </w:pPr>
-      <w:commentRangeStart w:id="2"/>
-      <w:r>
-        <w:t>Duels and Brawls</w:t>
+      <w:r>
+        <w:t>For climactic story points, where characters are making an impassioned plea before the royal courts, or dueling the person who killed their parents, or shooting and scavenging their way out of the most dangerous game, a single roll doesn't always feel emotionally satisfying. For these kinds of titanic struggles and vicious back-and-forths, a Duel is more appropriate.</w:t>
       </w:r>
     </w:p>
     <w:p>
-      <w:r>
-        <w:t>Ikaros doesn't have a true combat system, and that's intentional. Each roll and story beat should always be in service of advancing the story and engaging with players' goals. If the players are robbing the villa of a corrupt high priestess in order to prevent her from performing an evil ritual, and they get interrupted by armed guards, do the players draw steel with the goal of inflicting d3+2 damage, or with the goal of fighting their way out with the reagents they stole?</w:t>
-      </w:r>
-    </w:p>
-    <w:p>
-      <w:r>
-        <w:t>Armed conflict using the Fighting and Shooting skills is handled like any other skill roll, with damage calculation being the only major difference. If a player wants to subdue a nameless guard, or destroy a rampaging minotaur skeleton, they can achieve that in a single roll, regardless of their damage or the size of their for's resilience pools.</w:t>
-      </w:r>
-    </w:p>
-    <w:p>
-      <w:r>
-        <w:t>For climactic story points, where characters are making an impassioned plea before the royal courts, or dueling the person who killed their parents, or shooting and scavenging their way out of the most dangerous game, a single roll doesn't always feel emotionally satisfying. For these kinds of titanic struggles and vicious back-and-forths, a Duel is more appropriate.</w:t>
-      </w:r>
-    </w:p>
-    <w:p>
       <w:pPr>
         <w:pStyle w:val="Heading2"/>
       </w:pPr>
       <w:r>
-        <w:lastRenderedPageBreak/>
         <w:t>Duels</w:t>
       </w:r>
     </w:p>
@@ -150,6 +126,7 @@
           </w:tcPr>
           <w:p>
             <w:r>
+              <w:lastRenderedPageBreak/>
               <w:t>Timeframe</w:t>
             </w:r>
           </w:p>
@@ -465,7 +442,11 @@
           </w:tcPr>
           <w:p>
             <w:r>
-              <w:t>A war, political factions vying for long term dominance, finding someone who has spent a long time laying low</w:t>
+              <w:t xml:space="preserve">A war, political factions vying for long term dominance, finding someone who </w:t>
+            </w:r>
+            <w:r>
+              <w:lastRenderedPageBreak/>
+              <w:t>has spent a long time laying low</w:t>
             </w:r>
           </w:p>
         </w:tc>
@@ -475,6 +456,7 @@
           </w:tcPr>
           <w:p>
             <w:r>
+              <w:lastRenderedPageBreak/>
               <w:t>Ignore personal conditions other than Desperation when making rolls.</w:t>
             </w:r>
           </w:p>
@@ -489,7 +471,7 @@
             <w:tcW w:w="0" w:type="auto"/>
           </w:tcPr>
           <w:p>
-            <w:commentRangeStart w:id="3"/>
+            <w:commentRangeStart w:id="2"/>
             <w:r>
               <w:t>etc</w:t>
             </w:r>
@@ -523,12 +505,12 @@
             <w:r>
               <w:t>etc</w:t>
             </w:r>
-            <w:commentRangeEnd w:id="3"/>
+            <w:commentRangeEnd w:id="2"/>
             <w:r>
               <w:rPr>
                 <w:rStyle w:val="CommentReference"/>
               </w:rPr>
-              <w:commentReference w:id="3"/>
+              <w:commentReference w:id="2"/>
             </w:r>
           </w:p>
         </w:tc>
@@ -562,7 +544,6 @@
         <w:pStyle w:val="Heading2"/>
       </w:pPr>
       <w:r>
-        <w:lastRenderedPageBreak/>
         <w:t>Both sides engage</w:t>
       </w:r>
     </w:p>
@@ -602,6 +583,7 @@
         <w:pStyle w:val="Heading3"/>
       </w:pPr>
       <w:r>
+        <w:lastRenderedPageBreak/>
         <w:t>Both sides miss</w:t>
       </w:r>
     </w:p>
@@ -673,7 +655,6 @@
         <w:pStyle w:val="Heading3"/>
       </w:pPr>
       <w:r>
-        <w:lastRenderedPageBreak/>
         <w:t>Engager misses, avoider succeeds</w:t>
       </w:r>
     </w:p>
@@ -700,6 +681,7 @@
         <w:pStyle w:val="Heading3"/>
       </w:pPr>
       <w:r>
+        <w:lastRenderedPageBreak/>
         <w:t>Both sides miss</w:t>
       </w:r>
     </w:p>
@@ -739,12 +721,12 @@
       <w:r>
         <w:t>&lt;tdb, but basically multiple simultaneous duels where you do two exchanges at a time and keep cycling between them&gt;</w:t>
       </w:r>
-      <w:commentRangeEnd w:id="2"/>
+      <w:commentRangeEnd w:id="1"/>
       <w:r>
         <w:rPr>
           <w:rStyle w:val="CommentReference"/>
         </w:rPr>
-        <w:commentReference w:id="2"/>
+        <w:commentReference w:id="1"/>
       </w:r>
     </w:p>
     <w:p>
@@ -787,7 +769,7 @@
       </w:r>
     </w:p>
   </w:comment>
-  <w:comment w:id="1" w:author="Julia Pitts" w:date="2020-12-31T16:09:00Z" w:initials="JP">
+  <w:comment w:id="2" w:author="Julia Pitts" w:date="2020-12-31T16:29:00Z" w:initials="JP">
     <w:p>
       <w:pPr>
         <w:pStyle w:val="CommentText"/>
@@ -799,27 +781,11 @@
         <w:annotationRef/>
       </w:r>
       <w:r>
-        <w:t>This section is in danger of being moved to “Sections that need rewriting.”</w:t>
+        <w:t>Everything in the medium and longer timeframes needs to be completely rethought.</w:t>
       </w:r>
     </w:p>
   </w:comment>
-  <w:comment w:id="3" w:author="Julia Pitts" w:date="2020-12-31T16:29:00Z" w:initials="JP">
-    <w:p>
-      <w:pPr>
-        <w:pStyle w:val="CommentText"/>
-      </w:pPr>
-      <w:r>
-        <w:rPr>
-          <w:rStyle w:val="CommentReference"/>
-        </w:rPr>
-        <w:annotationRef/>
-      </w:r>
-      <w:r>
-        <w:t>Everything in the medium and longer timeframes needs to be completely rethought.</w:t>
-      </w:r>
-    </w:p>
-  </w:comment>
-  <w:comment w:id="2" w:author="Julia Pitts" w:date="2020-12-31T16:01:00Z" w:initials="JP">
+  <w:comment w:id="1" w:author="Julia Pitts" w:date="2020-12-31T16:01:00Z" w:initials="JP">
     <w:p>
       <w:pPr>
         <w:pStyle w:val="CommentText"/>
@@ -880,7 +846,6 @@
 <file path=word/commentsExtended.xml><?xml version="1.0" encoding="utf-8"?>
 <w15:commentsEx xmlns:wpc="http://schemas.microsoft.com/office/word/2010/wordprocessingCanvas" xmlns:cx="http://schemas.microsoft.com/office/drawing/2014/chartex" xmlns:cx1="http://schemas.microsoft.com/office/drawing/2015/9/8/chartex" xmlns:cx2="http://schemas.microsoft.com/office/drawing/2015/10/21/chartex" xmlns:cx3="http://schemas.microsoft.com/office/drawing/2016/5/9/chartex" xmlns:cx4="http://schemas.microsoft.com/office/drawing/2016/5/10/chartex" xmlns:cx5="http://schemas.microsoft.com/office/drawing/2016/5/11/chartex" xmlns:cx6="http://schemas.microsoft.com/office/drawing/2016/5/12/chartex" xmlns:cx7="http://schemas.microsoft.com/office/drawing/2016/5/13/chartex" xmlns:cx8="http://schemas.microsoft.com/office/drawing/2016/5/14/chartex" xmlns:mc="http://schemas.openxmlformats.org/markup-compatibility/2006" xmlns:aink="http://schemas.microsoft.com/office/drawing/2016/ink" xmlns:am3d="http://schemas.microsoft.com/office/drawing/2017/model3d" xmlns:o="urn:schemas-microsoft-com:office:office" xmlns:r="http://schemas.openxmlformats.org/officeDocument/2006/relationships" xmlns:m="http://schemas.openxmlformats.org/officeDocument/2006/math" xmlns:v="urn:schemas-microsoft-com:vml" xmlns:wp14="http://schemas.microsoft.com/office/word/2010/wordprocessingDrawing" xmlns:wp="http://schemas.openxmlformats.org/drawingml/2006/wordprocessingDrawing" xmlns:w10="urn:schemas-microsoft-com:office:word" xmlns:w="http://schemas.openxmlformats.org/wordprocessingml/2006/main" xmlns:w14="http://schemas.microsoft.com/office/word/2010/wordml" xmlns:w15="http://schemas.microsoft.com/office/word/2012/wordml" xmlns:w16cex="http://schemas.microsoft.com/office/word/2018/wordml/cex" xmlns:w16cid="http://schemas.microsoft.com/office/word/2016/wordml/cid" xmlns:w16="http://schemas.microsoft.com/office/word/2018/wordml" xmlns:w16sdtdh="http://schemas.microsoft.com/office/word/2020/wordml/sdtdatahash" xmlns:w16se="http://schemas.microsoft.com/office/word/2015/wordml/symex" xmlns:wpg="http://schemas.microsoft.com/office/word/2010/wordprocessingGroup" xmlns:wpi="http://schemas.microsoft.com/office/word/2010/wordprocessingInk" xmlns:wne="http://schemas.microsoft.com/office/word/2006/wordml" xmlns:wps="http://schemas.microsoft.com/office/word/2010/wordprocessingShape" mc:Ignorable="w14 w15 w16se w16cid w16 w16cex w16sdtdh wp14">
   <w15:commentEx w15:paraId="6C47BA13" w15:done="0"/>
-  <w15:commentEx w15:paraId="16BA5561" w15:done="1"/>
   <w15:commentEx w15:paraId="056A2210" w15:done="0"/>
   <w15:commentEx w15:paraId="78BBFD80" w15:done="0"/>
 </w15:commentsEx>
@@ -889,7 +854,6 @@
 <file path=word/commentsExtensible.xml><?xml version="1.0" encoding="utf-8"?>
 <w16cex:commentsExtensible xmlns:wpc="http://schemas.microsoft.com/office/word/2010/wordprocessingCanvas" xmlns:cx="http://schemas.microsoft.com/office/drawing/2014/chartex" xmlns:cx1="http://schemas.microsoft.com/office/drawing/2015/9/8/chartex" xmlns:cx2="http://schemas.microsoft.com/office/drawing/2015/10/21/chartex" xmlns:cx3="http://schemas.microsoft.com/office/drawing/2016/5/9/chartex" xmlns:cx4="http://schemas.microsoft.com/office/drawing/2016/5/10/chartex" xmlns:cx5="http://schemas.microsoft.com/office/drawing/2016/5/11/chartex" xmlns:cx6="http://schemas.microsoft.com/office/drawing/2016/5/12/chartex" xmlns:cx7="http://schemas.microsoft.com/office/drawing/2016/5/13/chartex" xmlns:cx8="http://schemas.microsoft.com/office/drawing/2016/5/14/chartex" xmlns:mc="http://schemas.openxmlformats.org/markup-compatibility/2006" xmlns:aink="http://schemas.microsoft.com/office/drawing/2016/ink" xmlns:am3d="http://schemas.microsoft.com/office/drawing/2017/model3d" xmlns:o="urn:schemas-microsoft-com:office:office" xmlns:r="http://schemas.openxmlformats.org/officeDocument/2006/relationships" xmlns:m="http://schemas.openxmlformats.org/officeDocument/2006/math" xmlns:v="urn:schemas-microsoft-com:vml" xmlns:wp14="http://schemas.microsoft.com/office/word/2010/wordprocessingDrawing" xmlns:wp="http://schemas.openxmlformats.org/drawingml/2006/wordprocessingDrawing" xmlns:w10="urn:schemas-microsoft-com:office:word" xmlns:w="http://schemas.openxmlformats.org/wordprocessingml/2006/main" xmlns:w14="http://schemas.microsoft.com/office/word/2010/wordml" xmlns:w15="http://schemas.microsoft.com/office/word/2012/wordml" xmlns:w16cex="http://schemas.microsoft.com/office/word/2018/wordml/cex" xmlns:w16cid="http://schemas.microsoft.com/office/word/2016/wordml/cid" xmlns:w16="http://schemas.microsoft.com/office/word/2018/wordml" xmlns:w16sdtdh="http://schemas.microsoft.com/office/word/2020/wordml/sdtdatahash" xmlns:w16se="http://schemas.microsoft.com/office/word/2015/wordml/symex" xmlns:wpg="http://schemas.microsoft.com/office/word/2010/wordprocessingGroup" xmlns:wpi="http://schemas.microsoft.com/office/word/2010/wordprocessingInk" xmlns:wne="http://schemas.microsoft.com/office/word/2006/wordml" xmlns:wps="http://schemas.microsoft.com/office/word/2010/wordprocessingShape" mc:Ignorable="w14 w15 w16se w16cid w16 w16cex w16sdtdh wp14">
   <w16cex:commentExtensible w16cex:durableId="23987439" w16cex:dateUtc="2021-01-01T00:00:00Z"/>
-  <w16cex:commentExtensible w16cex:durableId="2398763F" w16cex:dateUtc="2021-01-01T00:09:00Z"/>
   <w16cex:commentExtensible w16cex:durableId="23987ADB" w16cex:dateUtc="2021-01-01T00:29:00Z"/>
   <w16cex:commentExtensible w16cex:durableId="23987451" w16cex:dateUtc="2021-01-01T00:01:00Z"/>
 </w16cex:commentsExtensible>
@@ -898,7 +862,6 @@
 <file path=word/commentsIds.xml><?xml version="1.0" encoding="utf-8"?>
 <w16cid:commentsIds xmlns:wpc="http://schemas.microsoft.com/office/word/2010/wordprocessingCanvas" xmlns:cx="http://schemas.microsoft.com/office/drawing/2014/chartex" xmlns:cx1="http://schemas.microsoft.com/office/drawing/2015/9/8/chartex" xmlns:cx2="http://schemas.microsoft.com/office/drawing/2015/10/21/chartex" xmlns:cx3="http://schemas.microsoft.com/office/drawing/2016/5/9/chartex" xmlns:cx4="http://schemas.microsoft.com/office/drawing/2016/5/10/chartex" xmlns:cx5="http://schemas.microsoft.com/office/drawing/2016/5/11/chartex" xmlns:cx6="http://schemas.microsoft.com/office/drawing/2016/5/12/chartex" xmlns:cx7="http://schemas.microsoft.com/office/drawing/2016/5/13/chartex" xmlns:cx8="http://schemas.microsoft.com/office/drawing/2016/5/14/chartex" xmlns:mc="http://schemas.openxmlformats.org/markup-compatibility/2006" xmlns:aink="http://schemas.microsoft.com/office/drawing/2016/ink" xmlns:am3d="http://schemas.microsoft.com/office/drawing/2017/model3d" xmlns:o="urn:schemas-microsoft-com:office:office" xmlns:r="http://schemas.openxmlformats.org/officeDocument/2006/relationships" xmlns:m="http://schemas.openxmlformats.org/officeDocument/2006/math" xmlns:v="urn:schemas-microsoft-com:vml" xmlns:wp14="http://schemas.microsoft.com/office/word/2010/wordprocessingDrawing" xmlns:wp="http://schemas.openxmlformats.org/drawingml/2006/wordprocessingDrawing" xmlns:w10="urn:schemas-microsoft-com:office:word" xmlns:w="http://schemas.openxmlformats.org/wordprocessingml/2006/main" xmlns:w14="http://schemas.microsoft.com/office/word/2010/wordml" xmlns:w15="http://schemas.microsoft.com/office/word/2012/wordml" xmlns:w16cex="http://schemas.microsoft.com/office/word/2018/wordml/cex" xmlns:w16cid="http://schemas.microsoft.com/office/word/2016/wordml/cid" xmlns:w16="http://schemas.microsoft.com/office/word/2018/wordml" xmlns:w16sdtdh="http://schemas.microsoft.com/office/word/2020/wordml/sdtdatahash" xmlns:w16se="http://schemas.microsoft.com/office/word/2015/wordml/symex" xmlns:wpg="http://schemas.microsoft.com/office/word/2010/wordprocessingGroup" xmlns:wpi="http://schemas.microsoft.com/office/word/2010/wordprocessingInk" xmlns:wne="http://schemas.microsoft.com/office/word/2006/wordml" xmlns:wps="http://schemas.microsoft.com/office/word/2010/wordprocessingShape" mc:Ignorable="w14 w15 w16se w16cid w16 w16cex w16sdtdh wp14">
   <w16cid:commentId w16cid:paraId="6C47BA13" w16cid:durableId="23987439"/>
-  <w16cid:commentId w16cid:paraId="16BA5561" w16cid:durableId="2398763F"/>
   <w16cid:commentId w16cid:paraId="056A2210" w16cid:durableId="23987ADB"/>
   <w16cid:commentId w16cid:paraId="78BBFD80" w16cid:durableId="23987451"/>
 </w16cid:commentsIds>
@@ -5028,6 +4991,7 @@
   <w:style w:type="character" w:default="1" w:styleId="DefaultParagraphFont">
     <w:name w:val="Default Paragraph Font"/>
     <w:uiPriority w:val="1"/>
+    <w:semiHidden/>
     <w:unhideWhenUsed/>
   </w:style>
   <w:style w:type="table" w:default="1" w:styleId="TableNormal">

</xml_diff>